<commit_message>
Final Changes for Java.
</commit_message>
<xml_diff>
--- a/JavaClient/Flight.docx
+++ b/JavaClient/Flight.docx
@@ -4,7 +4,16 @@
   <w:body>
     <w:p>
       <w:r>
-        <w:t>Just messing around with my shit.</w:t>
+        <w:t xml:space="preserve">Just messing around with my </w:t>
+      </w:r>
+      <w:r>
+        <w:t>stuff</w:t>
+      </w:r>
+      <w:r>
+        <w:t>.</w:t>
+      </w:r>
+      <w:r>
+        <w:t xml:space="preserve"> Adding more stuff to make the file bigger and to see if the file transfer is still stuck at 25KB.</w:t>
       </w:r>
       <w:bookmarkStart w:id="0" w:name="_GoBack"/>
       <w:bookmarkEnd w:id="0"/>

</xml_diff>